<commit_message>
added github link to project report
</commit_message>
<xml_diff>
--- a/Presentation And Report/Rapport Integration Des Applications.docx
+++ b/Presentation And Report/Rapport Integration Des Applications.docx
@@ -631,22 +631,29 @@
     </w:p>
     <w:p>
       <w:pPr>
-        <w:rPr>
-          <w:rFonts w:asciiTheme="majorHAnsi" w:eastAsiaTheme="majorEastAsia" w:hAnsiTheme="majorHAnsi" w:cstheme="majorBidi"/>
-          <w:color w:val="2F5496" w:themeColor="accent1" w:themeShade="BF"/>
-          <w:sz w:val="32"/>
-          <w:szCs w:val="32"/>
-        </w:rPr>
-      </w:pPr>
-      <w:r>
-        <w:rPr>
-          <w:rFonts w:asciiTheme="majorHAnsi" w:eastAsiaTheme="majorEastAsia" w:hAnsiTheme="majorHAnsi" w:cstheme="majorBidi"/>
-          <w:color w:val="2F5496" w:themeColor="accent1" w:themeShade="BF"/>
-          <w:sz w:val="32"/>
-          <w:szCs w:val="32"/>
-        </w:rPr>
-        <w:br w:type="page"/>
-      </w:r>
+        <w:pStyle w:val="Heading1"/>
+      </w:pPr>
+    </w:p>
+    <w:p>
+      <w:pPr>
+        <w:jc w:val="center"/>
+      </w:pPr>
+      <w:hyperlink r:id="rId12" w:history="1">
+        <w:r>
+          <w:rPr>
+            <w:rStyle w:val="Hyperlink"/>
+          </w:rPr>
+          <w:t>https://github.</w:t>
+        </w:r>
+        <w:bookmarkStart w:id="0" w:name="_GoBack"/>
+        <w:bookmarkEnd w:id="0"/>
+        <w:r>
+          <w:rPr>
+            <w:rStyle w:val="Hyperlink"/>
+          </w:rPr>
+          <w:t>com/Gayelabouimad/MicroServicesInNodeJS</w:t>
+        </w:r>
+      </w:hyperlink>
     </w:p>
     <w:sdt>
       <w:sdtPr>
@@ -3713,7 +3720,7 @@
       <w:r>
         <w:fldChar w:fldCharType="separate"/>
       </w:r>
-      <w:hyperlink r:id="rId12" w:anchor="_Toc23757368" w:history="1">
+      <w:hyperlink r:id="rId13" w:anchor="_Toc23757368" w:history="1">
         <w:r>
           <w:rPr>
             <w:rStyle w:val="Hyperlink"/>
@@ -3993,7 +4000,7 @@
           <w:lang w:val="fr-FR" w:eastAsia="fr-FR"/>
         </w:rPr>
       </w:pPr>
-      <w:hyperlink r:id="rId13" w:anchor="_Toc23757372" w:history="1">
+      <w:hyperlink r:id="rId14" w:anchor="_Toc23757372" w:history="1">
         <w:r>
           <w:rPr>
             <w:rStyle w:val="Hyperlink"/>
@@ -4055,7 +4062,7 @@
       <w:r>
         <w:fldChar w:fldCharType="end"/>
       </w:r>
-      <w:bookmarkStart w:id="0" w:name="_Toc23880162"/>
+      <w:bookmarkStart w:id="1" w:name="_Toc23880162"/>
     </w:p>
     <w:p>
       <w:pPr>
@@ -4082,7 +4089,7 @@
         <w:lastRenderedPageBreak/>
         <w:t>Introduction</w:t>
       </w:r>
-      <w:bookmarkEnd w:id="0"/>
+      <w:bookmarkEnd w:id="1"/>
     </w:p>
     <w:p>
       <w:pPr>
@@ -4094,11 +4101,11 @@
         <w:spacing w:before="0" w:line="240" w:lineRule="auto"/>
         <w:jc w:val="both"/>
       </w:pPr>
-      <w:bookmarkStart w:id="1" w:name="_Toc23880163"/>
+      <w:bookmarkStart w:id="2" w:name="_Toc23880163"/>
       <w:r>
         <w:t>Definition</w:t>
       </w:r>
-      <w:bookmarkEnd w:id="1"/>
+      <w:bookmarkEnd w:id="2"/>
     </w:p>
     <w:p>
       <w:pPr>
@@ -4207,7 +4214,7 @@
                                 <w:noProof/>
                               </w:rPr>
                             </w:pPr>
-                            <w:bookmarkStart w:id="2" w:name="_Toc23757368"/>
+                            <w:bookmarkStart w:id="3" w:name="_Toc23757368"/>
                             <w:r>
                               <w:t xml:space="preserve">Figure </w:t>
                             </w:r>
@@ -4235,7 +4242,7 @@
                             <w:r>
                               <w:t xml:space="preserve"> Difference between a monolithic application and a microservices application</w:t>
                             </w:r>
-                            <w:bookmarkEnd w:id="2"/>
+                            <w:bookmarkEnd w:id="3"/>
                           </w:p>
                         </w:txbxContent>
                       </wps:txbx>
@@ -4268,7 +4275,7 @@
                           <w:noProof/>
                         </w:rPr>
                       </w:pPr>
-                      <w:bookmarkStart w:id="3" w:name="_Toc23757368"/>
+                      <w:bookmarkStart w:id="4" w:name="_Toc23757368"/>
                       <w:r>
                         <w:t xml:space="preserve">Figure </w:t>
                       </w:r>
@@ -4296,7 +4303,7 @@
                       <w:r>
                         <w:t xml:space="preserve"> Difference between a monolithic application and a microservices application</w:t>
                       </w:r>
-                      <w:bookmarkEnd w:id="3"/>
+                      <w:bookmarkEnd w:id="4"/>
                     </w:p>
                   </w:txbxContent>
                 </v:textbox>
@@ -4334,7 +4341,7 @@
                     <pic:cNvPicPr/>
                   </pic:nvPicPr>
                   <pic:blipFill rotWithShape="1">
-                    <a:blip r:embed="rId14">
+                    <a:blip r:embed="rId15">
                       <a:extLst>
                         <a:ext uri="{28A0092B-C50C-407E-A947-70E740481C1C}">
                           <a14:useLocalDpi xmlns:a14="http://schemas.microsoft.com/office/drawing/2010/main" val="0"/>
@@ -4617,11 +4624,11 @@
         <w:spacing w:before="0" w:line="240" w:lineRule="auto"/>
         <w:jc w:val="both"/>
       </w:pPr>
-      <w:bookmarkStart w:id="4" w:name="_Toc23880164"/>
+      <w:bookmarkStart w:id="5" w:name="_Toc23880164"/>
       <w:r>
         <w:t>Advantages of using microservices</w:t>
       </w:r>
-      <w:bookmarkEnd w:id="4"/>
+      <w:bookmarkEnd w:id="5"/>
     </w:p>
     <w:p>
       <w:pPr>
@@ -4768,11 +4775,11 @@
         <w:spacing w:before="0" w:line="240" w:lineRule="auto"/>
         <w:jc w:val="both"/>
       </w:pPr>
-      <w:bookmarkStart w:id="5" w:name="_Toc23880165"/>
+      <w:bookmarkStart w:id="6" w:name="_Toc23880165"/>
       <w:r>
         <w:t>Drawbacks of microservices</w:t>
       </w:r>
-      <w:bookmarkEnd w:id="5"/>
+      <w:bookmarkEnd w:id="6"/>
     </w:p>
     <w:p>
       <w:pPr>
@@ -4942,14 +4949,14 @@
           <w:lang w:eastAsia="fr-FR"/>
         </w:rPr>
       </w:pPr>
-      <w:bookmarkStart w:id="6" w:name="_Toc23880166"/>
+      <w:bookmarkStart w:id="7" w:name="_Toc23880166"/>
       <w:r>
         <w:rPr>
           <w:lang w:eastAsia="fr-FR"/>
         </w:rPr>
         <w:t>Mongo</w:t>
       </w:r>
-      <w:bookmarkEnd w:id="6"/>
+      <w:bookmarkEnd w:id="7"/>
     </w:p>
     <w:p>
       <w:pPr>
@@ -4994,14 +5001,14 @@
           <w:lang w:eastAsia="fr-FR"/>
         </w:rPr>
       </w:pPr>
-      <w:bookmarkStart w:id="7" w:name="_Toc23880167"/>
+      <w:bookmarkStart w:id="8" w:name="_Toc23880167"/>
       <w:r>
         <w:rPr>
           <w:lang w:eastAsia="fr-FR"/>
         </w:rPr>
         <w:t>Docker</w:t>
       </w:r>
-      <w:bookmarkEnd w:id="7"/>
+      <w:bookmarkEnd w:id="8"/>
     </w:p>
     <w:p>
       <w:pPr>
@@ -5025,7 +5032,7 @@
         <w:br/>
         <w:t>The brilliance of </w:t>
       </w:r>
-      <w:hyperlink r:id="rId15" w:tgtFrame="_blank" w:history="1">
+      <w:hyperlink r:id="rId16" w:tgtFrame="_blank" w:history="1">
         <w:r>
           <w:t>Docker</w:t>
         </w:r>
@@ -5066,7 +5073,7 @@
           <w:lang w:eastAsia="fr-FR"/>
         </w:rPr>
       </w:pPr>
-      <w:bookmarkStart w:id="8" w:name="_Toc23880168"/>
+      <w:bookmarkStart w:id="9" w:name="_Toc23880168"/>
       <w:r>
         <w:rPr>
           <w:lang w:eastAsia="fr-FR"/>
@@ -5074,7 +5081,7 @@
         <w:lastRenderedPageBreak/>
         <w:t>What is docker?</w:t>
       </w:r>
-      <w:bookmarkEnd w:id="8"/>
+      <w:bookmarkEnd w:id="9"/>
     </w:p>
     <w:p>
       <w:pPr>
@@ -5179,14 +5186,14 @@
           <w:lang w:eastAsia="fr-FR"/>
         </w:rPr>
       </w:pPr>
-      <w:bookmarkStart w:id="9" w:name="_Toc23880169"/>
+      <w:bookmarkStart w:id="10" w:name="_Toc23880169"/>
       <w:r>
         <w:rPr>
           <w:lang w:eastAsia="fr-FR"/>
         </w:rPr>
         <w:t>Containerization</w:t>
       </w:r>
-      <w:bookmarkEnd w:id="9"/>
+      <w:bookmarkEnd w:id="10"/>
     </w:p>
     <w:p>
       <w:pPr>
@@ -5333,7 +5340,7 @@
           <w:lang w:eastAsia="fr-FR"/>
         </w:rPr>
       </w:pPr>
-      <w:hyperlink r:id="rId16" w:history="1">
+      <w:hyperlink r:id="rId17" w:history="1">
         <w:r>
           <w:rPr>
             <w:rStyle w:val="Hyperlink"/>
@@ -5406,7 +5413,7 @@
           <w:lang w:eastAsia="fr-FR"/>
         </w:rPr>
       </w:pPr>
-      <w:bookmarkStart w:id="10" w:name="_Toc23880170"/>
+      <w:bookmarkStart w:id="11" w:name="_Toc23880170"/>
       <w:r>
         <w:rPr>
           <w:rFonts w:eastAsiaTheme="minorHAnsi"/>
@@ -5414,7 +5421,7 @@
         </w:rPr>
         <w:t>Example</w:t>
       </w:r>
-      <w:bookmarkEnd w:id="10"/>
+      <w:bookmarkEnd w:id="11"/>
     </w:p>
     <w:p>
       <w:pPr>
@@ -5535,7 +5542,7 @@
           <w:szCs w:val="21"/>
         </w:rPr>
       </w:pPr>
-      <w:bookmarkStart w:id="11" w:name="_Hlk22996746"/>
+      <w:bookmarkStart w:id="12" w:name="_Hlk22996746"/>
       <w:r>
         <w:rPr>
           <w:rFonts w:ascii="Consolas" w:eastAsia="Times New Roman" w:hAnsi="Consolas" w:cs="Times New Roman"/>
@@ -5595,7 +5602,7 @@
         <w:t>&gt;</w:t>
       </w:r>
     </w:p>
-    <w:bookmarkEnd w:id="11"/>
+    <w:bookmarkEnd w:id="12"/>
     <w:p>
       <w:pPr>
         <w:rPr>
@@ -5620,14 +5627,14 @@
           <w:lang w:eastAsia="fr-FR"/>
         </w:rPr>
       </w:pPr>
-      <w:bookmarkStart w:id="12" w:name="_Toc23880171"/>
+      <w:bookmarkStart w:id="13" w:name="_Toc23880171"/>
       <w:r>
         <w:rPr>
           <w:lang w:eastAsia="fr-FR"/>
         </w:rPr>
         <w:t>Creating Microservices with Node.js</w:t>
       </w:r>
-      <w:bookmarkEnd w:id="12"/>
+      <w:bookmarkEnd w:id="13"/>
     </w:p>
     <w:p>
       <w:pPr>
@@ -5642,14 +5649,14 @@
           <w:lang w:eastAsia="fr-FR"/>
         </w:rPr>
       </w:pPr>
-      <w:bookmarkStart w:id="13" w:name="_Toc23880172"/>
+      <w:bookmarkStart w:id="14" w:name="_Toc23880172"/>
       <w:r>
         <w:rPr>
           <w:lang w:eastAsia="fr-FR"/>
         </w:rPr>
         <w:t>Requirements</w:t>
       </w:r>
-      <w:bookmarkEnd w:id="13"/>
+      <w:bookmarkEnd w:id="14"/>
     </w:p>
     <w:p>
       <w:pPr>
@@ -5787,14 +5794,14 @@
           <w:lang w:eastAsia="fr-FR"/>
         </w:rPr>
       </w:pPr>
-      <w:bookmarkStart w:id="14" w:name="_Toc23880173"/>
+      <w:bookmarkStart w:id="15" w:name="_Toc23880173"/>
       <w:r>
         <w:rPr>
           <w:lang w:eastAsia="fr-FR"/>
         </w:rPr>
         <w:t>Visualization of the problem</w:t>
       </w:r>
-      <w:bookmarkEnd w:id="14"/>
+      <w:bookmarkEnd w:id="15"/>
     </w:p>
     <w:p>
       <w:pPr>
@@ -5931,7 +5938,7 @@
                     </pic:cNvPicPr>
                   </pic:nvPicPr>
                   <pic:blipFill>
-                    <a:blip r:embed="rId17">
+                    <a:blip r:embed="rId18">
                       <a:extLst>
                         <a:ext uri="{28A0092B-C50C-407E-A947-70E740481C1C}">
                           <a14:useLocalDpi xmlns:a14="http://schemas.microsoft.com/office/drawing/2010/main" val="0"/>
@@ -5971,7 +5978,7 @@
           <w:lang w:eastAsia="fr-FR"/>
         </w:rPr>
       </w:pPr>
-      <w:bookmarkStart w:id="15" w:name="_Toc23757369"/>
+      <w:bookmarkStart w:id="16" w:name="_Toc23757369"/>
       <w:r>
         <w:t xml:space="preserve">Figure </w:t>
       </w:r>
@@ -5999,7 +6006,7 @@
       <w:r>
         <w:t>Diagram showing a basic conception of our application</w:t>
       </w:r>
-      <w:bookmarkEnd w:id="15"/>
+      <w:bookmarkEnd w:id="16"/>
     </w:p>
     <w:p>
       <w:pPr>
@@ -6055,14 +6062,14 @@
           <w:lang w:eastAsia="fr-FR"/>
         </w:rPr>
       </w:pPr>
-      <w:bookmarkStart w:id="16" w:name="_Toc23880174"/>
+      <w:bookmarkStart w:id="17" w:name="_Toc23880174"/>
       <w:r>
         <w:rPr>
           <w:lang w:eastAsia="fr-FR"/>
         </w:rPr>
         <w:t>Implementing the services</w:t>
       </w:r>
-      <w:bookmarkEnd w:id="16"/>
+      <w:bookmarkEnd w:id="17"/>
     </w:p>
     <w:p>
       <w:pPr>
@@ -6399,14 +6406,14 @@
           <w:lang w:eastAsia="fr-FR"/>
         </w:rPr>
       </w:pPr>
-      <w:bookmarkStart w:id="17" w:name="_Toc23880175"/>
+      <w:bookmarkStart w:id="18" w:name="_Toc23880175"/>
       <w:r>
         <w:rPr>
           <w:lang w:eastAsia="fr-FR"/>
         </w:rPr>
         <w:t>DataAccess.js</w:t>
       </w:r>
-      <w:bookmarkEnd w:id="17"/>
+      <w:bookmarkEnd w:id="18"/>
     </w:p>
     <w:p>
       <w:pPr>
@@ -6650,7 +6657,7 @@
           <w:lang w:eastAsia="fr-FR"/>
         </w:rPr>
       </w:pPr>
-      <w:bookmarkStart w:id="18" w:name="_Toc23880176"/>
+      <w:bookmarkStart w:id="19" w:name="_Toc23880176"/>
       <w:r>
         <w:rPr>
           <w:lang w:eastAsia="fr-FR"/>
@@ -6658,7 +6665,7 @@
         <w:lastRenderedPageBreak/>
         <w:t>EntityModel.js</w:t>
       </w:r>
-      <w:bookmarkEnd w:id="18"/>
+      <w:bookmarkEnd w:id="19"/>
     </w:p>
     <w:p>
       <w:pPr>
@@ -7219,7 +7226,7 @@
           <w:lang w:eastAsia="fr-FR"/>
         </w:rPr>
       </w:pPr>
-      <w:bookmarkStart w:id="19" w:name="_Toc23880177"/>
+      <w:bookmarkStart w:id="20" w:name="_Toc23880177"/>
       <w:r>
         <w:rPr>
           <w:lang w:eastAsia="fr-FR"/>
@@ -7232,7 +7239,7 @@
         </w:rPr>
         <w:t>Mongo DB</w:t>
       </w:r>
-      <w:bookmarkEnd w:id="19"/>
+      <w:bookmarkEnd w:id="20"/>
       <w:r>
         <w:rPr>
           <w:lang w:eastAsia="fr-FR"/>
@@ -7282,7 +7289,7 @@
           <w:lang w:eastAsia="fr-FR"/>
         </w:rPr>
       </w:pPr>
-      <w:bookmarkStart w:id="20" w:name="_Toc23880178"/>
+      <w:bookmarkStart w:id="21" w:name="_Toc23880178"/>
       <w:r>
         <w:rPr>
           <w:rFonts w:eastAsiaTheme="minorHAnsi"/>
@@ -7290,7 +7297,7 @@
         </w:rPr>
         <w:t>Connection to the database</w:t>
       </w:r>
-      <w:bookmarkEnd w:id="20"/>
+      <w:bookmarkEnd w:id="21"/>
     </w:p>
     <w:p>
       <w:pPr>
@@ -9045,7 +9052,7 @@
           <w:lang w:eastAsia="fr-FR"/>
         </w:rPr>
       </w:pPr>
-      <w:bookmarkStart w:id="21" w:name="_Toc23880179"/>
+      <w:bookmarkStart w:id="22" w:name="_Toc23880179"/>
       <w:r>
         <w:rPr>
           <w:lang w:eastAsia="fr-FR"/>
@@ -9058,7 +9065,7 @@
         </w:rPr>
         <w:t xml:space="preserve"> Commands</w:t>
       </w:r>
-      <w:bookmarkEnd w:id="21"/>
+      <w:bookmarkEnd w:id="22"/>
     </w:p>
     <w:p>
       <w:pPr>
@@ -9872,7 +9879,7 @@
           <w:lang w:eastAsia="fr-FR"/>
         </w:rPr>
       </w:pPr>
-      <w:bookmarkStart w:id="22" w:name="_Toc23880180"/>
+      <w:bookmarkStart w:id="23" w:name="_Toc23880180"/>
       <w:r>
         <w:rPr>
           <w:lang w:eastAsia="fr-FR"/>
@@ -9885,7 +9892,7 @@
         </w:rPr>
         <w:t>8</w:t>
       </w:r>
-      <w:bookmarkEnd w:id="22"/>
+      <w:bookmarkEnd w:id="23"/>
     </w:p>
     <w:p>
       <w:pPr>
@@ -9899,14 +9906,14 @@
           <w:lang w:eastAsia="fr-FR"/>
         </w:rPr>
       </w:pPr>
-      <w:bookmarkStart w:id="23" w:name="_Toc23880181"/>
+      <w:bookmarkStart w:id="24" w:name="_Toc23880181"/>
       <w:r>
         <w:rPr>
           <w:lang w:eastAsia="fr-FR"/>
         </w:rPr>
         <w:t>Creating the services in the front-end</w:t>
       </w:r>
-      <w:bookmarkEnd w:id="23"/>
+      <w:bookmarkEnd w:id="24"/>
     </w:p>
     <w:p>
       <w:pPr>
@@ -11122,7 +11129,7 @@
           <w:lang w:eastAsia="fr-FR"/>
         </w:rPr>
       </w:pPr>
-      <w:bookmarkStart w:id="24" w:name="_Toc23880182"/>
+      <w:bookmarkStart w:id="25" w:name="_Toc23880182"/>
       <w:r>
         <w:rPr>
           <w:rFonts w:eastAsia="Times New Roman"/>
@@ -11144,7 +11151,7 @@
         </w:rPr>
         <w:t>container</w:t>
       </w:r>
-      <w:bookmarkEnd w:id="24"/>
+      <w:bookmarkEnd w:id="25"/>
     </w:p>
     <w:p>
       <w:pPr>
@@ -11503,7 +11510,7 @@
                             </pic:cNvPicPr>
                           </pic:nvPicPr>
                           <pic:blipFill>
-                            <a:blip r:embed="rId18">
+                            <a:blip r:embed="rId19">
                               <a:extLst>
                                 <a:ext uri="{28A0092B-C50C-407E-A947-70E740481C1C}">
                                   <a14:useLocalDpi xmlns:a14="http://schemas.microsoft.com/office/drawing/2010/main" val="0"/>
@@ -12036,7 +12043,7 @@
                     <o:lock v:ext="edit" aspectratio="t"/>
                   </v:shapetype>
                   <v:shape id="Picture 36" o:spid="_x0000_s1035" type="#_x0000_t75" style="position:absolute;left:21707;width:25438;height:32391;visibility:visible;mso-wrap-style:square" o:gfxdata="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">
-                    <v:imagedata r:id="rId19" o:title=""/>
+                    <v:imagedata r:id="rId20" o:title=""/>
                   </v:shape>
                   <v:shape id="Up Arrow 37" o:spid="_x0000_s1036" type="#_x0000_t68" style="position:absolute;left:34070;top:8627;width:3491;height:5510;rotation:-7594482fd;visibility:visible;mso-wrap-style:square;v-text-anchor:middle" o:gfxdata="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" adj="6843" filled="f" strokecolor="#07b757" strokeweight="2.25pt"/>
                   <v:shape id="Up Arrow 38" o:spid="_x0000_s1037" type="#_x0000_t68" style="position:absolute;left:44766;top:14073;width:3490;height:5509;rotation:-90;visibility:visible;mso-wrap-style:square;v-text-anchor:middle" o:gfxdata="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" adj="6843" filled="f" strokecolor="#07b757" strokeweight="2.25pt"/>
@@ -12135,7 +12142,7 @@
           <w:lang w:eastAsia="fr-FR"/>
         </w:rPr>
       </w:pPr>
-      <w:bookmarkStart w:id="25" w:name="_Toc23757370"/>
+      <w:bookmarkStart w:id="26" w:name="_Toc23757370"/>
       <w:r>
         <w:t xml:space="preserve">Figure </w:t>
       </w:r>
@@ -12163,7 +12170,7 @@
       <w:r>
         <w:t>Schema explaining the role of each file</w:t>
       </w:r>
-      <w:bookmarkEnd w:id="25"/>
+      <w:bookmarkEnd w:id="26"/>
     </w:p>
     <w:p>
       <w:pPr>
@@ -12904,7 +12911,7 @@
           <w:lang w:eastAsia="fr-FR"/>
         </w:rPr>
       </w:pPr>
-      <w:bookmarkStart w:id="26" w:name="_Toc23880183"/>
+      <w:bookmarkStart w:id="27" w:name="_Toc23880183"/>
       <w:r>
         <w:rPr>
           <w:rFonts w:eastAsia="Times New Roman"/>
@@ -12912,7 +12919,7 @@
         </w:rPr>
         <w:t>Showing data in the web application (Front – end)</w:t>
       </w:r>
-      <w:bookmarkEnd w:id="26"/>
+      <w:bookmarkEnd w:id="27"/>
     </w:p>
     <w:p>
       <w:pPr>
@@ -13974,14 +13981,14 @@
           <w:lang w:eastAsia="fr-FR"/>
         </w:rPr>
       </w:pPr>
-      <w:bookmarkStart w:id="27" w:name="_Toc23880184"/>
+      <w:bookmarkStart w:id="28" w:name="_Toc23880184"/>
       <w:r>
         <w:rPr>
           <w:lang w:eastAsia="fr-FR"/>
         </w:rPr>
         <w:t>Using MVC architecture</w:t>
       </w:r>
-      <w:bookmarkEnd w:id="27"/>
+      <w:bookmarkEnd w:id="28"/>
     </w:p>
     <w:p>
       <w:pPr>
@@ -14182,7 +14189,7 @@
                     </pic:cNvPicPr>
                   </pic:nvPicPr>
                   <pic:blipFill>
-                    <a:blip r:embed="rId20">
+                    <a:blip r:embed="rId21">
                       <a:extLst>
                         <a:ext uri="{28A0092B-C50C-407E-A947-70E740481C1C}">
                           <a14:useLocalDpi xmlns:a14="http://schemas.microsoft.com/office/drawing/2010/main" val="0"/>
@@ -14222,7 +14229,7 @@
           <w:lang w:eastAsia="fr-FR"/>
         </w:rPr>
       </w:pPr>
-      <w:bookmarkStart w:id="28" w:name="_Toc23757371"/>
+      <w:bookmarkStart w:id="29" w:name="_Toc23757371"/>
       <w:r>
         <w:t xml:space="preserve">Figure </w:t>
       </w:r>
@@ -14250,7 +14257,7 @@
       <w:r>
         <w:t>Schema explaining the concept of the MVC architecture</w:t>
       </w:r>
-      <w:bookmarkEnd w:id="28"/>
+      <w:bookmarkEnd w:id="29"/>
     </w:p>
     <w:p>
       <w:pPr>
@@ -14263,14 +14270,14 @@
           <w:lang w:eastAsia="fr-FR"/>
         </w:rPr>
       </w:pPr>
-      <w:bookmarkStart w:id="29" w:name="_Toc23880185"/>
+      <w:bookmarkStart w:id="30" w:name="_Toc23880185"/>
       <w:r>
         <w:rPr>
           <w:lang w:eastAsia="fr-FR"/>
         </w:rPr>
         <w:t>Using MVC in the front-end</w:t>
       </w:r>
-      <w:bookmarkEnd w:id="29"/>
+      <w:bookmarkEnd w:id="30"/>
     </w:p>
     <w:p>
       <w:pPr>
@@ -14474,7 +14481,7 @@
           <w:lang w:eastAsia="fr-FR"/>
         </w:rPr>
       </w:pPr>
-      <w:bookmarkStart w:id="30" w:name="_Toc23880186"/>
+      <w:bookmarkStart w:id="31" w:name="_Toc23880186"/>
       <w:r>
         <w:rPr>
           <w:lang w:eastAsia="fr-FR"/>
@@ -14487,7 +14494,7 @@
         </w:rPr>
         <w:t>back end</w:t>
       </w:r>
-      <w:bookmarkEnd w:id="30"/>
+      <w:bookmarkEnd w:id="31"/>
       <w:r>
         <w:rPr>
           <w:lang w:eastAsia="fr-FR"/>
@@ -14673,14 +14680,14 @@
           <w:lang w:eastAsia="fr-FR"/>
         </w:rPr>
       </w:pPr>
-      <w:bookmarkStart w:id="31" w:name="_Toc23880187"/>
+      <w:bookmarkStart w:id="32" w:name="_Toc23880187"/>
       <w:r>
         <w:rPr>
           <w:lang w:eastAsia="fr-FR"/>
         </w:rPr>
         <w:t>Using Docker</w:t>
       </w:r>
-      <w:bookmarkEnd w:id="31"/>
+      <w:bookmarkEnd w:id="32"/>
     </w:p>
     <w:p>
       <w:pPr>
@@ -14694,14 +14701,14 @@
           <w:lang w:eastAsia="fr-FR"/>
         </w:rPr>
       </w:pPr>
-      <w:bookmarkStart w:id="32" w:name="_Toc23880188"/>
+      <w:bookmarkStart w:id="33" w:name="_Toc23880188"/>
       <w:r>
         <w:rPr>
           <w:lang w:eastAsia="fr-FR"/>
         </w:rPr>
         <w:t>Some commands to work with docker</w:t>
       </w:r>
-      <w:bookmarkEnd w:id="32"/>
+      <w:bookmarkEnd w:id="33"/>
     </w:p>
     <w:p>
       <w:pPr>
@@ -15174,12 +15181,12 @@
         </w:numPr>
         <w:spacing w:before="0"/>
       </w:pPr>
-      <w:bookmarkStart w:id="33" w:name="_Toc23880189"/>
+      <w:bookmarkStart w:id="34" w:name="_Toc23880189"/>
       <w:r>
         <w:lastRenderedPageBreak/>
         <w:t>Docker File</w:t>
       </w:r>
-      <w:bookmarkEnd w:id="33"/>
+      <w:bookmarkEnd w:id="34"/>
     </w:p>
     <w:p>
       <w:pPr>
@@ -16268,11 +16275,11 @@
         </w:numPr>
         <w:spacing w:before="0"/>
       </w:pPr>
-      <w:bookmarkStart w:id="34" w:name="_Toc23880190"/>
+      <w:bookmarkStart w:id="35" w:name="_Toc23880190"/>
       <w:r>
         <w:t>Docker Compose</w:t>
       </w:r>
-      <w:bookmarkEnd w:id="34"/>
+      <w:bookmarkEnd w:id="35"/>
     </w:p>
     <w:p>
       <w:pPr>
@@ -18221,7 +18228,7 @@
           <w:lang w:eastAsia="fr-FR"/>
         </w:rPr>
       </w:pPr>
-      <w:bookmarkStart w:id="35" w:name="_Toc23880191"/>
+      <w:bookmarkStart w:id="36" w:name="_Toc23880191"/>
       <w:r>
         <w:rPr>
           <w:lang w:eastAsia="fr-FR"/>
@@ -18235,7 +18242,7 @@
         </w:rPr>
         <w:t xml:space="preserve"> using the MQTT protocol</w:t>
       </w:r>
-      <w:bookmarkEnd w:id="35"/>
+      <w:bookmarkEnd w:id="36"/>
       <w:r>
         <w:rPr>
           <w:lang w:eastAsia="fr-FR"/>
@@ -18254,14 +18261,14 @@
           <w:lang w:eastAsia="fr-FR"/>
         </w:rPr>
       </w:pPr>
-      <w:bookmarkStart w:id="36" w:name="_Toc23880192"/>
+      <w:bookmarkStart w:id="37" w:name="_Toc23880192"/>
       <w:r>
         <w:rPr>
           <w:lang w:eastAsia="fr-FR"/>
         </w:rPr>
         <w:t>Why MQTT</w:t>
       </w:r>
-      <w:bookmarkEnd w:id="36"/>
+      <w:bookmarkEnd w:id="37"/>
     </w:p>
     <w:p>
       <w:pPr>
@@ -18852,7 +18859,7 @@
                               <w:pStyle w:val="Caption"/>
                               <w:jc w:val="center"/>
                             </w:pPr>
-                            <w:bookmarkStart w:id="37" w:name="_Toc23757372"/>
+                            <w:bookmarkStart w:id="38" w:name="_Toc23757372"/>
                             <w:r>
                               <w:t xml:space="preserve">Figure </w:t>
                             </w:r>
@@ -18877,7 +18884,7 @@
                             <w:r>
                               <w:t>: Schema explaining the functioning of MQTT protocol</w:t>
                             </w:r>
-                            <w:bookmarkEnd w:id="37"/>
+                            <w:bookmarkEnd w:id="38"/>
                           </w:p>
                         </w:txbxContent>
                       </wps:txbx>
@@ -18903,7 +18910,7 @@
                         <w:pStyle w:val="Caption"/>
                         <w:jc w:val="center"/>
                       </w:pPr>
-                      <w:bookmarkStart w:id="38" w:name="_Toc23757372"/>
+                      <w:bookmarkStart w:id="39" w:name="_Toc23757372"/>
                       <w:r>
                         <w:t xml:space="preserve">Figure </w:t>
                       </w:r>
@@ -18928,7 +18935,7 @@
                       <w:r>
                         <w:t>: Schema explaining the functioning of MQTT protocol</w:t>
                       </w:r>
-                      <w:bookmarkEnd w:id="38"/>
+                      <w:bookmarkEnd w:id="39"/>
                     </w:p>
                   </w:txbxContent>
                 </v:textbox>
@@ -19830,14 +19837,14 @@
           <w:lang w:eastAsia="fr-FR"/>
         </w:rPr>
       </w:pPr>
-      <w:bookmarkStart w:id="39" w:name="_Toc23880193"/>
+      <w:bookmarkStart w:id="40" w:name="_Toc23880193"/>
       <w:r>
         <w:rPr>
           <w:lang w:eastAsia="fr-FR"/>
         </w:rPr>
         <w:t>Implementation</w:t>
       </w:r>
-      <w:bookmarkEnd w:id="39"/>
+      <w:bookmarkEnd w:id="40"/>
     </w:p>
     <w:p>
       <w:pPr>
@@ -24281,7 +24288,6 @@
           <w:lang w:eastAsia="fr-FR"/>
         </w:rPr>
       </w:pPr>
-      <w:bookmarkStart w:id="40" w:name="_GoBack"/>
       <w:r>
         <w:rPr>
           <w:lang w:eastAsia="fr-FR"/>
@@ -24295,7 +24301,6 @@
         <w:t>which will connect to the database and make the necessary changes if possible.</w:t>
       </w:r>
     </w:p>
-    <w:bookmarkEnd w:id="40"/>
     <w:p>
       <w:pPr>
         <w:spacing w:after="0" w:line="240" w:lineRule="auto"/>
@@ -27674,30 +27679,6 @@
           <w:lang w:val="en-US"/>
         </w:rPr>
       </w:pPr>
-    </w:p>
-    <w:p>
-      <w:pPr>
-        <w:pStyle w:val="Heading1"/>
-        <w:numPr>
-          <w:ilvl w:val="0"/>
-          <w:numId w:val="1"/>
-        </w:numPr>
-      </w:pPr>
-      <w:bookmarkStart w:id="43" w:name="_Toc23880196"/>
-      <w:r>
-        <w:t>Reference</w:t>
-      </w:r>
-      <w:bookmarkEnd w:id="43"/>
-    </w:p>
-    <w:p>
-      <w:hyperlink r:id="rId21" w:history="1">
-        <w:r>
-          <w:rPr>
-            <w:rStyle w:val="Hyperlink"/>
-          </w:rPr>
-          <w:t>https://github.com/Gayelabouimad/MicroServicesInNodeJS</w:t>
-        </w:r>
-      </w:hyperlink>
     </w:p>
     <w:sectPr>
       <w:headerReference w:type="default" r:id="rId22"/>
@@ -27746,6 +27727,7 @@
         <w:docPartUnique/>
       </w:docPartObj>
     </w:sdtPr>
+    <w:sdtEndPr/>
     <w:sdtContent>
       <w:p>
         <w:pPr>
@@ -30778,6 +30760,7 @@
     <w:lsdException w:name="HTML Sample" w:semiHidden="1" w:unhideWhenUsed="1"/>
     <w:lsdException w:name="HTML Typewriter" w:semiHidden="1" w:unhideWhenUsed="1"/>
     <w:lsdException w:name="HTML Variable" w:semiHidden="1" w:unhideWhenUsed="1"/>
+    <w:lsdException w:name="Normal Table" w:semiHidden="1" w:unhideWhenUsed="1"/>
     <w:lsdException w:name="annotation subject" w:semiHidden="1" w:unhideWhenUsed="1"/>
     <w:lsdException w:name="No List" w:semiHidden="1" w:unhideWhenUsed="1"/>
     <w:lsdException w:name="Outline List 1" w:semiHidden="1" w:unhideWhenUsed="1"/>
@@ -30820,8 +30803,11 @@
     <w:lsdException w:name="Table Contemporary" w:semiHidden="1" w:unhideWhenUsed="1"/>
     <w:lsdException w:name="Table Elegant" w:semiHidden="1" w:unhideWhenUsed="1"/>
     <w:lsdException w:name="Table Professional" w:semiHidden="1" w:unhideWhenUsed="1"/>
+    <w:lsdException w:name="Table Subtle 1" w:semiHidden="1" w:unhideWhenUsed="1"/>
     <w:lsdException w:name="Table Subtle 2" w:semiHidden="1" w:unhideWhenUsed="1"/>
     <w:lsdException w:name="Table Web 1" w:semiHidden="1" w:unhideWhenUsed="1"/>
+    <w:lsdException w:name="Table Web 2" w:semiHidden="1" w:unhideWhenUsed="1"/>
+    <w:lsdException w:name="Table Web 3" w:semiHidden="1" w:unhideWhenUsed="1"/>
     <w:lsdException w:name="Balloon Text" w:semiHidden="1" w:unhideWhenUsed="1"/>
     <w:lsdException w:name="Table Grid" w:uiPriority="39"/>
     <w:lsdException w:name="Table Theme" w:semiHidden="1" w:unhideWhenUsed="1"/>
@@ -31730,9 +31716,12 @@
 </file>
 
 <file path=customXml/item1.xml><?xml version="1.0" encoding="utf-8"?>
-<p:properties xmlns:p="http://schemas.microsoft.com/office/2006/metadata/properties" xmlns:xsi="http://www.w3.org/2001/XMLSchema-instance" xmlns:pc="http://schemas.microsoft.com/office/infopath/2007/PartnerControls">
-  <documentManagement/>
-</p:properties>
+<?mso-contentType ?>
+<FormTemplates xmlns="http://schemas.microsoft.com/sharepoint/v3/contenttype/forms">
+  <Display>DocumentLibraryForm</Display>
+  <Edit>DocumentLibraryForm</Edit>
+  <New>DocumentLibraryForm</New>
+</FormTemplates>
 </file>
 
 <file path=customXml/item2.xml><?xml version="1.0" encoding="utf-8"?>
@@ -31868,12 +31857,9 @@
 </file>
 
 <file path=customXml/item3.xml><?xml version="1.0" encoding="utf-8"?>
-<?mso-contentType ?>
-<FormTemplates xmlns="http://schemas.microsoft.com/sharepoint/v3/contenttype/forms">
-  <Display>DocumentLibraryForm</Display>
-  <Edit>DocumentLibraryForm</Edit>
-  <New>DocumentLibraryForm</New>
-</FormTemplates>
+<p:properties xmlns:p="http://schemas.microsoft.com/office/2006/metadata/properties" xmlns:xsi="http://www.w3.org/2001/XMLSchema-instance" xmlns:pc="http://schemas.microsoft.com/office/infopath/2007/PartnerControls">
+  <documentManagement/>
+</p:properties>
 </file>
 
 <file path=customXml/item4.xml><?xml version="1.0" encoding="utf-8"?>
@@ -31881,10 +31867,9 @@
 </file>
 
 <file path=customXml/itemProps1.xml><?xml version="1.0" encoding="utf-8"?>
-<ds:datastoreItem xmlns:ds="http://schemas.openxmlformats.org/officeDocument/2006/customXml" ds:itemID="{E4823772-2438-4D88-B4B0-C9A2159F27C9}">
+<ds:datastoreItem xmlns:ds="http://schemas.openxmlformats.org/officeDocument/2006/customXml" ds:itemID="{CCB843C5-2BE9-494C-A8A2-C9C2E03ACA93}">
   <ds:schemaRefs>
-    <ds:schemaRef ds:uri="http://schemas.microsoft.com/office/2006/metadata/properties"/>
-    <ds:schemaRef ds:uri="http://schemas.microsoft.com/office/infopath/2007/PartnerControls"/>
+    <ds:schemaRef ds:uri="http://schemas.microsoft.com/sharepoint/v3/contenttype/forms"/>
   </ds:schemaRefs>
 </ds:datastoreItem>
 </file>
@@ -31908,15 +31893,16 @@
 </file>
 
 <file path=customXml/itemProps3.xml><?xml version="1.0" encoding="utf-8"?>
-<ds:datastoreItem xmlns:ds="http://schemas.openxmlformats.org/officeDocument/2006/customXml" ds:itemID="{CCB843C5-2BE9-494C-A8A2-C9C2E03ACA93}">
+<ds:datastoreItem xmlns:ds="http://schemas.openxmlformats.org/officeDocument/2006/customXml" ds:itemID="{E4823772-2438-4D88-B4B0-C9A2159F27C9}">
   <ds:schemaRefs>
-    <ds:schemaRef ds:uri="http://schemas.microsoft.com/sharepoint/v3/contenttype/forms"/>
+    <ds:schemaRef ds:uri="http://schemas.microsoft.com/office/2006/metadata/properties"/>
+    <ds:schemaRef ds:uri="http://schemas.microsoft.com/office/infopath/2007/PartnerControls"/>
   </ds:schemaRefs>
 </ds:datastoreItem>
 </file>
 
 <file path=customXml/itemProps4.xml><?xml version="1.0" encoding="utf-8"?>
-<ds:datastoreItem xmlns:ds="http://schemas.openxmlformats.org/officeDocument/2006/customXml" ds:itemID="{D3A0E86A-DA0B-4D19-8A42-E00B4921CF7F}">
+<ds:datastoreItem xmlns:ds="http://schemas.openxmlformats.org/officeDocument/2006/customXml" ds:itemID="{7304BE47-917D-48FE-9CA5-2401BC7CC1E2}">
   <ds:schemaRefs>
     <ds:schemaRef ds:uri="http://schemas.openxmlformats.org/officeDocument/2006/bibliography"/>
   </ds:schemaRefs>

</xml_diff>